<commit_message>
toevoegen van de techniche test en bijwerken van wat ik gister aangepast had
</commit_message>
<xml_diff>
--- a/Documenten/Functionele test c#.docx
+++ b/Documenten/Functionele test c#.docx
@@ -48,7 +48,7 @@
         <w:pStyle w:val="Lijstalinea"/>
         <w:numPr>
           <w:ilvl w:val="0"/>
-          <w:numId w:val="5"/>
+          <w:numId w:val="6"/>
         </w:numPr>
         <w:rPr>
           <w:lang w:val="nl-NL"/>
@@ -58,21 +58,7 @@
         <w:rPr>
           <w:lang w:val="nl-NL"/>
         </w:rPr>
-        <w:t xml:space="preserve">Werkt de </w:t>
-      </w:r>
-      <w:proofErr w:type="spellStart"/>
-      <w:r>
-        <w:rPr>
-          <w:lang w:val="nl-NL"/>
-        </w:rPr>
-        <w:t>place</w:t>
-      </w:r>
-      <w:proofErr w:type="spellEnd"/>
-      <w:r>
-        <w:rPr>
-          <w:lang w:val="nl-NL"/>
-        </w:rPr>
-        <w:t xml:space="preserve"> bet knop zo niet wat doet het fout.</w:t>
+        <w:t>Kan je registreren?</w:t>
       </w:r>
     </w:p>
     <w:p>
@@ -80,7 +66,7 @@
         <w:pStyle w:val="Lijstalinea"/>
         <w:numPr>
           <w:ilvl w:val="0"/>
-          <w:numId w:val="5"/>
+          <w:numId w:val="6"/>
         </w:numPr>
         <w:rPr>
           <w:lang w:val="nl-NL"/>
@@ -90,33 +76,7 @@
         <w:rPr>
           <w:lang w:val="nl-NL"/>
         </w:rPr>
-        <w:t xml:space="preserve">Plaatst de </w:t>
-      </w:r>
-      <w:proofErr w:type="spellStart"/>
-      <w:r>
-        <w:rPr>
-          <w:lang w:val="nl-NL"/>
-        </w:rPr>
-        <w:t>place</w:t>
-      </w:r>
-      <w:proofErr w:type="spellEnd"/>
-      <w:r>
-        <w:rPr>
-          <w:lang w:val="nl-NL"/>
-        </w:rPr>
-        <w:t xml:space="preserve"> bet kno</w:t>
-      </w:r>
-      <w:r>
-        <w:rPr>
-          <w:lang w:val="nl-NL"/>
-        </w:rPr>
-        <w:t>p het bod bij het juiste team</w:t>
-      </w:r>
-      <w:r>
-        <w:rPr>
-          <w:lang w:val="nl-NL"/>
-        </w:rPr>
-        <w:t>.</w:t>
+        <w:t>Kan je inloggen?</w:t>
       </w:r>
     </w:p>
     <w:p>
@@ -124,7 +84,7 @@
         <w:pStyle w:val="Lijstalinea"/>
         <w:numPr>
           <w:ilvl w:val="0"/>
-          <w:numId w:val="5"/>
+          <w:numId w:val="6"/>
         </w:numPr>
         <w:rPr>
           <w:lang w:val="nl-NL"/>
@@ -134,13 +94,16 @@
         <w:rPr>
           <w:lang w:val="nl-NL"/>
         </w:rPr>
-        <w:t>Kan je de uitkomst</w:t>
-      </w:r>
-      <w:r>
-        <w:rPr>
-          <w:lang w:val="nl-NL"/>
-        </w:rPr>
-        <w:t xml:space="preserve"> tijdens de race aanpassen </w:t>
+        <w:t xml:space="preserve">Kan je </w:t>
+      </w:r>
+      <w:r>
+        <w:t>predictions</w:t>
+      </w:r>
+      <w:r>
+        <w:rPr>
+          <w:lang w:val="nl-NL"/>
+        </w:rPr>
+        <w:t xml:space="preserve"> maken</w:t>
       </w:r>
     </w:p>
     <w:p>
@@ -148,7 +111,7 @@
         <w:pStyle w:val="Lijstalinea"/>
         <w:numPr>
           <w:ilvl w:val="0"/>
-          <w:numId w:val="5"/>
+          <w:numId w:val="6"/>
         </w:numPr>
         <w:rPr>
           <w:lang w:val="nl-NL"/>
@@ -158,12 +121,168 @@
         <w:rPr>
           <w:lang w:val="nl-NL"/>
         </w:rPr>
-        <w:t>Kan je de race starten als de race al bezig is</w:t>
+        <w:t xml:space="preserve">Kan je de </w:t>
+      </w:r>
+      <w:proofErr w:type="spellStart"/>
+      <w:r>
+        <w:rPr>
+          <w:lang w:val="nl-NL"/>
+        </w:rPr>
+        <w:t>predictions</w:t>
+      </w:r>
+      <w:proofErr w:type="spellEnd"/>
+      <w:r>
+        <w:rPr>
+          <w:lang w:val="nl-NL"/>
+        </w:rPr>
+        <w:t xml:space="preserve"> editen</w:t>
       </w:r>
     </w:p>
     <w:p>
       <w:pPr>
         <w:pStyle w:val="Lijstalinea"/>
+        <w:numPr>
+          <w:ilvl w:val="0"/>
+          <w:numId w:val="6"/>
+        </w:numPr>
+        <w:rPr>
+          <w:lang w:val="nl-NL"/>
+        </w:rPr>
+      </w:pPr>
+      <w:r>
+        <w:rPr>
+          <w:lang w:val="nl-NL"/>
+        </w:rPr>
+        <w:t xml:space="preserve">Kan je de </w:t>
+      </w:r>
+      <w:proofErr w:type="spellStart"/>
+      <w:r>
+        <w:rPr>
+          <w:lang w:val="nl-NL"/>
+        </w:rPr>
+        <w:t>predictions</w:t>
+      </w:r>
+      <w:proofErr w:type="spellEnd"/>
+      <w:r>
+        <w:rPr>
+          <w:lang w:val="nl-NL"/>
+        </w:rPr>
+        <w:t xml:space="preserve"> verwijderen </w:t>
+      </w:r>
+    </w:p>
+    <w:p>
+      <w:pPr>
+        <w:pStyle w:val="Lijstalinea"/>
+        <w:numPr>
+          <w:ilvl w:val="0"/>
+          <w:numId w:val="6"/>
+        </w:numPr>
+        <w:rPr>
+          <w:lang w:val="nl-NL"/>
+        </w:rPr>
+      </w:pPr>
+      <w:r>
+        <w:rPr>
+          <w:lang w:val="nl-NL"/>
+        </w:rPr>
+        <w:t xml:space="preserve">Kan je niets met de </w:t>
+      </w:r>
+      <w:proofErr w:type="spellStart"/>
+      <w:r>
+        <w:rPr>
+          <w:lang w:val="nl-NL"/>
+        </w:rPr>
+        <w:t>predictions</w:t>
+      </w:r>
+      <w:proofErr w:type="spellEnd"/>
+      <w:r>
+        <w:rPr>
+          <w:lang w:val="nl-NL"/>
+        </w:rPr>
+        <w:t xml:space="preserve"> doen wanneer de wedstrijd is gestart</w:t>
+      </w:r>
+    </w:p>
+    <w:p>
+      <w:pPr>
+        <w:pStyle w:val="Lijstalinea"/>
+        <w:numPr>
+          <w:ilvl w:val="0"/>
+          <w:numId w:val="6"/>
+        </w:numPr>
+        <w:rPr>
+          <w:lang w:val="nl-NL"/>
+        </w:rPr>
+      </w:pPr>
+      <w:r>
+        <w:rPr>
+          <w:lang w:val="nl-NL"/>
+        </w:rPr>
+        <w:t>Kan je de ranking zien?</w:t>
+      </w:r>
+    </w:p>
+    <w:p>
+      <w:pPr>
+        <w:pStyle w:val="Lijstalinea"/>
+        <w:numPr>
+          <w:ilvl w:val="0"/>
+          <w:numId w:val="6"/>
+        </w:numPr>
+        <w:rPr>
+          <w:lang w:val="nl-NL"/>
+        </w:rPr>
+      </w:pPr>
+      <w:r>
+        <w:rPr>
+          <w:lang w:val="nl-NL"/>
+        </w:rPr>
+        <w:t>Klopt de ranking?</w:t>
+      </w:r>
+    </w:p>
+    <w:p>
+      <w:pPr>
+        <w:pStyle w:val="Lijstalinea"/>
+        <w:numPr>
+          <w:ilvl w:val="0"/>
+          <w:numId w:val="6"/>
+        </w:numPr>
+        <w:rPr>
+          <w:lang w:val="nl-NL"/>
+        </w:rPr>
+      </w:pPr>
+      <w:r>
+        <w:rPr>
+          <w:lang w:val="nl-NL"/>
+        </w:rPr>
+        <w:t>Klopt de score bij de ranking</w:t>
+      </w:r>
+    </w:p>
+    <w:p>
+      <w:pPr>
+        <w:pStyle w:val="Lijstalinea"/>
+        <w:numPr>
+          <w:ilvl w:val="0"/>
+          <w:numId w:val="6"/>
+        </w:numPr>
+        <w:rPr>
+          <w:lang w:val="nl-NL"/>
+        </w:rPr>
+      </w:pPr>
+      <w:r>
+        <w:rPr>
+          <w:lang w:val="nl-NL"/>
+        </w:rPr>
+        <w:t>Staa</w:t>
+      </w:r>
+      <w:r>
+        <w:rPr>
+          <w:lang w:val="nl-NL"/>
+        </w:rPr>
+        <w:t>t de juiste informatie in de ranking</w:t>
+      </w:r>
+    </w:p>
+    <w:p>
+      <w:pPr>
+        <w:ind w:left="1080"/>
         <w:rPr>
           <w:lang w:val="nl-NL"/>
         </w:rPr>
@@ -721,6 +840,92 @@
       </w:rPr>
     </w:lvl>
   </w:abstractNum>
+  <w:abstractNum w:abstractNumId="5" w15:restartNumberingAfterBreak="0">
+    <w:nsid w:val="6C8F7372"/>
+    <w:multiLevelType w:val="hybridMultilevel"/>
+    <w:tmpl w:val="7B2826B6"/>
+    <w:lvl w:ilvl="0" w:tplc="0409000F">
+      <w:start w:val="1"/>
+      <w:numFmt w:val="decimal"/>
+      <w:lvlText w:val="%1."/>
+      <w:lvlJc w:val="left"/>
+      <w:pPr>
+        <w:ind w:left="1440" w:hanging="360"/>
+      </w:pPr>
+    </w:lvl>
+    <w:lvl w:ilvl="1" w:tplc="04090019" w:tentative="1">
+      <w:start w:val="1"/>
+      <w:numFmt w:val="lowerLetter"/>
+      <w:lvlText w:val="%2."/>
+      <w:lvlJc w:val="left"/>
+      <w:pPr>
+        <w:ind w:left="2160" w:hanging="360"/>
+      </w:pPr>
+    </w:lvl>
+    <w:lvl w:ilvl="2" w:tplc="0409001B" w:tentative="1">
+      <w:start w:val="1"/>
+      <w:numFmt w:val="lowerRoman"/>
+      <w:lvlText w:val="%3."/>
+      <w:lvlJc w:val="right"/>
+      <w:pPr>
+        <w:ind w:left="2880" w:hanging="180"/>
+      </w:pPr>
+    </w:lvl>
+    <w:lvl w:ilvl="3" w:tplc="0409000F" w:tentative="1">
+      <w:start w:val="1"/>
+      <w:numFmt w:val="decimal"/>
+      <w:lvlText w:val="%4."/>
+      <w:lvlJc w:val="left"/>
+      <w:pPr>
+        <w:ind w:left="3600" w:hanging="360"/>
+      </w:pPr>
+    </w:lvl>
+    <w:lvl w:ilvl="4" w:tplc="04090019" w:tentative="1">
+      <w:start w:val="1"/>
+      <w:numFmt w:val="lowerLetter"/>
+      <w:lvlText w:val="%5."/>
+      <w:lvlJc w:val="left"/>
+      <w:pPr>
+        <w:ind w:left="4320" w:hanging="360"/>
+      </w:pPr>
+    </w:lvl>
+    <w:lvl w:ilvl="5" w:tplc="0409001B" w:tentative="1">
+      <w:start w:val="1"/>
+      <w:numFmt w:val="lowerRoman"/>
+      <w:lvlText w:val="%6."/>
+      <w:lvlJc w:val="right"/>
+      <w:pPr>
+        <w:ind w:left="5040" w:hanging="180"/>
+      </w:pPr>
+    </w:lvl>
+    <w:lvl w:ilvl="6" w:tplc="0409000F" w:tentative="1">
+      <w:start w:val="1"/>
+      <w:numFmt w:val="decimal"/>
+      <w:lvlText w:val="%7."/>
+      <w:lvlJc w:val="left"/>
+      <w:pPr>
+        <w:ind w:left="5760" w:hanging="360"/>
+      </w:pPr>
+    </w:lvl>
+    <w:lvl w:ilvl="7" w:tplc="04090019" w:tentative="1">
+      <w:start w:val="1"/>
+      <w:numFmt w:val="lowerLetter"/>
+      <w:lvlText w:val="%8."/>
+      <w:lvlJc w:val="left"/>
+      <w:pPr>
+        <w:ind w:left="6480" w:hanging="360"/>
+      </w:pPr>
+    </w:lvl>
+    <w:lvl w:ilvl="8" w:tplc="0409001B" w:tentative="1">
+      <w:start w:val="1"/>
+      <w:numFmt w:val="lowerRoman"/>
+      <w:lvlText w:val="%9."/>
+      <w:lvlJc w:val="right"/>
+      <w:pPr>
+        <w:ind w:left="7200" w:hanging="180"/>
+      </w:pPr>
+    </w:lvl>
+  </w:abstractNum>
   <w:num w:numId="1">
     <w:abstractNumId w:val="1"/>
   </w:num>
@@ -735,6 +940,9 @@
   </w:num>
   <w:num w:numId="5">
     <w:abstractNumId w:val="2"/>
+  </w:num>
+  <w:num w:numId="6">
+    <w:abstractNumId w:val="5"/>
   </w:num>
 </w:numbering>
 </file>

</xml_diff>